<commit_message>
A LOT OF CHANGEES
</commit_message>
<xml_diff>
--- a/Zarse-Darius_321150303_DLMCSPSE01_P2_S.docx
+++ b/Zarse-Darius_321150303_DLMCSPSE01_P2_S.docx
@@ -2372,7 +2372,7 @@
           <w:rFonts w:ascii="Arial" w:hAnsi="Arial" w:cs="Arial"/>
           <w:lang w:val="en-US"/>
         </w:rPr>
-        <w:t xml:space="preserve">I still need to work on the API. I’d like to make my calculator functionality available through a GET API request. In my research </w:t>
+        <w:t xml:space="preserve">I still need to work on the API. In my research </w:t>
       </w:r>
       <w:r>
         <w:rPr>
@@ -2415,6 +2415,38 @@
           <w:lang w:val="en-US"/>
         </w:rPr>
         <w:t xml:space="preserve"> but with different molarities. Therefore, I thought making an API and using it to make the calculator available for other applications to use might be a better solution.</w:t>
+      </w:r>
+      <w:r>
+        <w:rPr>
+          <w:rFonts w:ascii="Arial" w:hAnsi="Arial" w:cs="Arial"/>
+          <w:lang w:val="en-US"/>
+        </w:rPr>
+        <w:t xml:space="preserve"> During my last project it was recommended to provide a link to the code in phase 2 already, so if that is helpful in this stage, my </w:t>
+      </w:r>
+      <w:r>
+        <w:rPr>
+          <w:rFonts w:ascii="Arial" w:hAnsi="Arial" w:cs="Arial"/>
+          <w:lang w:val="en-US"/>
+        </w:rPr>
+        <w:lastRenderedPageBreak/>
+        <w:t xml:space="preserve">(current) code files are available under: </w:t>
+      </w:r>
+      <w:hyperlink r:id="rId12" w:history="1">
+        <w:r>
+          <w:rPr>
+            <w:rStyle w:val="Hyperlink"/>
+            <w:rFonts w:ascii="Arial" w:hAnsi="Arial" w:cs="Arial"/>
+            <w:lang w:val="en-US"/>
+          </w:rPr>
+          <w:t>https://github.com/dariuszarse/Molarity-and-Volume-Calculator/tree/main/Code</w:t>
+        </w:r>
+      </w:hyperlink>
+      <w:r>
+        <w:rPr>
+          <w:rFonts w:ascii="Arial" w:hAnsi="Arial" w:cs="Arial"/>
+          <w:lang w:val="en-US"/>
+        </w:rPr>
+        <w:t xml:space="preserve"> </w:t>
       </w:r>
     </w:p>
     <w:sectPr>

</xml_diff>